<commit_message>
Rickey's update 12/6 8:16 P.M.
</commit_message>
<xml_diff>
--- a/src/Revision.docx
+++ b/src/Revision.docx
@@ -23,27 +23,27 @@
           <w:sz w:val="40"/>
           <w:szCs w:val="40"/>
         </w:rPr>
-        <w:t xml:space="preserve">Revision &amp; Compilation Log </w:t>
-      </w:r>
-      <w:r>
-        <w:rPr>
-          <w:rFonts w:ascii="AppleSystemUIFontBold" w:hAnsi="AppleSystemUIFontBold" w:cs="AppleSystemUIFontBold"/>
+        <w:t xml:space="preserve">Revision &amp; Compilation Log (Updated </w:t>
+      </w:r>
+      <w:r>
+        <w:rPr>
+          <w:rFonts w:ascii="AppleSystemUIFontBold" w:hAnsi="AppleSystemUIFontBold" w:cs="AppleSystemUIFontBold" w:hint="eastAsia"/>
           <w:b/>
           <w:bCs/>
           <w:sz w:val="40"/>
           <w:szCs w:val="40"/>
         </w:rPr>
-        <w:t xml:space="preserve">(Updated </w:t>
-      </w:r>
-      <w:r>
-        <w:rPr>
-          <w:rFonts w:ascii="AppleSystemUIFontBold" w:hAnsi="AppleSystemUIFontBold" w:cs="AppleSystemUIFontBold" w:hint="eastAsia"/>
+        <w:t>1</w:t>
+      </w:r>
+      <w:r>
+        <w:rPr>
+          <w:rFonts w:ascii="AppleSystemUIFontBold" w:hAnsi="AppleSystemUIFontBold" w:cs="AppleSystemUIFontBold"/>
           <w:b/>
           <w:bCs/>
           <w:sz w:val="40"/>
           <w:szCs w:val="40"/>
         </w:rPr>
-        <w:t>1</w:t>
+        <w:t xml:space="preserve">2.6 </w:t>
       </w:r>
       <w:r>
         <w:rPr>
@@ -53,17 +53,37 @@
           <w:sz w:val="40"/>
           <w:szCs w:val="40"/>
         </w:rPr>
-        <w:t xml:space="preserve">2.6 </w:t>
-      </w:r>
-      <w:r>
-        <w:rPr>
-          <w:rFonts w:ascii="AppleSystemUIFontBold" w:hAnsi="AppleSystemUIFontBold" w:cs="AppleSystemUIFontBold"/>
+        <w:t xml:space="preserve">12:39 </w:t>
+      </w:r>
+      <w:r>
+        <w:rPr>
+          <w:rFonts w:ascii="AppleSystemUIFontBold" w:hAnsi="AppleSystemUIFontBold" w:cs="AppleSystemUIFontBold" w:hint="eastAsia"/>
           <w:b/>
           <w:bCs/>
           <w:sz w:val="40"/>
           <w:szCs w:val="40"/>
         </w:rPr>
-        <w:t>2:27 A.M.)</w:t>
+        <w:t>P</w:t>
+      </w:r>
+      <w:r>
+        <w:rPr>
+          <w:rFonts w:ascii="AppleSystemUIFontBold" w:hAnsi="AppleSystemUIFontBold" w:cs="AppleSystemUIFontBold"/>
+          <w:b/>
+          <w:bCs/>
+          <w:sz w:val="40"/>
+          <w:szCs w:val="40"/>
+        </w:rPr>
+        <w:t>.M.</w:t>
+      </w:r>
+      <w:r>
+        <w:rPr>
+          <w:rFonts w:ascii="AppleSystemUIFontBold" w:hAnsi="AppleSystemUIFontBold" w:cs="AppleSystemUIFontBold"/>
+          <w:b/>
+          <w:bCs/>
+          <w:sz w:val="40"/>
+          <w:szCs w:val="40"/>
+        </w:rPr>
+        <w:t>)</w:t>
       </w:r>
     </w:p>
     <w:p>
@@ -555,7 +575,7 @@
         <w:autoSpaceDN w:val="0"/>
         <w:adjustRightInd w:val="0"/>
         <w:rPr>
-          <w:rFonts w:ascii="AppleSystemUIFont" w:hAnsi="AppleSystemUIFont" w:cs="AppleSystemUIFont"/>
+          <w:rFonts w:ascii="AppleSystemUIFont" w:hAnsi="AppleSystemUIFont" w:cs="AppleSystemUIFont" w:hint="eastAsia"/>
           <w:sz w:val="26"/>
           <w:szCs w:val="26"/>
         </w:rPr>
@@ -785,23 +805,7 @@
           <w:sz w:val="26"/>
           <w:szCs w:val="26"/>
         </w:rPr>
-        <w:t>How to test if the transaction meet</w:t>
-      </w:r>
-      <w:r>
-        <w:rPr>
-          <w:rFonts w:ascii="AppleSystemUIFont" w:hAnsi="AppleSystemUIFont" w:cs="AppleSystemUIFont"/>
-          <w:sz w:val="26"/>
-          <w:szCs w:val="26"/>
-        </w:rPr>
-        <w:t>s</w:t>
-      </w:r>
-      <w:r>
-        <w:rPr>
-          <w:rFonts w:ascii="AppleSystemUIFont" w:hAnsi="AppleSystemUIFont" w:cs="AppleSystemUIFont"/>
-          <w:sz w:val="26"/>
-          <w:szCs w:val="26"/>
-        </w:rPr>
-        <w:t xml:space="preserve"> the </w:t>
+        <w:t xml:space="preserve">How to test if the transaction meets the </w:t>
       </w:r>
       <w:proofErr w:type="spellStart"/>
       <w:r>
@@ -857,6 +861,68 @@
         </w:rPr>
         <w:t xml:space="preserve"> Method)</w:t>
       </w:r>
+    </w:p>
+    <w:p>
+      <w:pPr>
+        <w:numPr>
+          <w:ilvl w:val="0"/>
+          <w:numId w:val="5"/>
+        </w:numPr>
+        <w:autoSpaceDE w:val="0"/>
+        <w:autoSpaceDN w:val="0"/>
+        <w:adjustRightInd w:val="0"/>
+        <w:ind w:left="0" w:firstLine="0"/>
+        <w:rPr>
+          <w:rFonts w:ascii="AppleSystemUIFont" w:hAnsi="AppleSystemUIFont" w:cs="AppleSystemUIFont"/>
+          <w:sz w:val="26"/>
+          <w:szCs w:val="26"/>
+        </w:rPr>
+      </w:pPr>
+      <w:r>
+        <w:rPr>
+          <w:rFonts w:ascii="AppleSystemUIFont" w:hAnsi="AppleSystemUIFont" w:cs="AppleSystemUIFont"/>
+          <w:sz w:val="26"/>
+          <w:szCs w:val="26"/>
+        </w:rPr>
+        <w:t xml:space="preserve">Block Class: </w:t>
+      </w:r>
+      <w:proofErr w:type="spellStart"/>
+      <w:proofErr w:type="gramStart"/>
+      <w:r>
+        <w:rPr>
+          <w:rFonts w:ascii="AppleSystemUIFont" w:hAnsi="AppleSystemUIFont" w:cs="AppleSystemUIFont"/>
+          <w:sz w:val="26"/>
+          <w:szCs w:val="26"/>
+        </w:rPr>
+        <w:t>nonce.toString</w:t>
+      </w:r>
+      <w:proofErr w:type="spellEnd"/>
+      <w:proofErr w:type="gramEnd"/>
+      <w:r>
+        <w:rPr>
+          <w:rFonts w:ascii="AppleSystemUIFont" w:hAnsi="AppleSystemUIFont" w:cs="AppleSystemUIFont"/>
+          <w:sz w:val="26"/>
+          <w:szCs w:val="26"/>
+        </w:rPr>
+        <w:t>?</w:t>
+      </w:r>
+    </w:p>
+    <w:p>
+      <w:pPr>
+        <w:numPr>
+          <w:ilvl w:val="0"/>
+          <w:numId w:val="5"/>
+        </w:numPr>
+        <w:autoSpaceDE w:val="0"/>
+        <w:autoSpaceDN w:val="0"/>
+        <w:adjustRightInd w:val="0"/>
+        <w:ind w:left="0" w:firstLine="0"/>
+        <w:rPr>
+          <w:rFonts w:ascii="AppleSystemUIFont" w:hAnsi="AppleSystemUIFont" w:cs="AppleSystemUIFont"/>
+          <w:sz w:val="26"/>
+          <w:szCs w:val="26"/>
+        </w:rPr>
+      </w:pPr>
     </w:p>
     <w:p/>
     <w:sectPr>

</xml_diff>

<commit_message>
Rickey's update 12/8 7:00 P.M.
</commit_message>
<xml_diff>
--- a/src/Revision.docx
+++ b/src/Revision.docx
@@ -575,7 +575,7 @@
         <w:autoSpaceDN w:val="0"/>
         <w:adjustRightInd w:val="0"/>
         <w:rPr>
-          <w:rFonts w:ascii="AppleSystemUIFont" w:hAnsi="AppleSystemUIFont" w:cs="AppleSystemUIFont" w:hint="eastAsia"/>
+          <w:rFonts w:ascii="AppleSystemUIFont" w:hAnsi="AppleSystemUIFont" w:cs="AppleSystemUIFont"/>
           <w:sz w:val="26"/>
           <w:szCs w:val="26"/>
         </w:rPr>
@@ -745,6 +745,22 @@
           <w:szCs w:val="26"/>
         </w:rPr>
       </w:pPr>
+      <w:r>
+        <w:rPr>
+          <w:rFonts w:ascii="AppleSystemUIFont" w:hAnsi="AppleSystemUIFont" w:cs="AppleSystemUIFont" w:hint="eastAsia"/>
+          <w:sz w:val="26"/>
+          <w:szCs w:val="26"/>
+        </w:rPr>
+        <w:t>code</w:t>
+      </w:r>
+      <w:r>
+        <w:rPr>
+          <w:rFonts w:ascii="AppleSystemUIFont" w:hAnsi="AppleSystemUIFont" w:cs="AppleSystemUIFont"/>
+          <w:sz w:val="26"/>
+          <w:szCs w:val="26"/>
+        </w:rPr>
+        <w:t>s imported to Main Class</w:t>
+      </w:r>
     </w:p>
     <w:p>
       <w:pPr>

</xml_diff>